<commit_message>
Admin->Administrator, Browsing User->BrowsingUser, Requirement ID UC-#-ShortName
</commit_message>
<xml_diff>
--- a/UseCases_Shayne.docx
+++ b/UseCases_Shayne.docx
@@ -25,6 +25,9 @@
               <w:jc w:val="center"/>
             </w:pPr>
             <w:r>
+              <w:rPr>
+                <w:noProof/>
+              </w:rPr>
               <w:drawing>
                 <wp:inline distT="0" distB="0" distL="0" distR="0" wp14:anchorId="18095784" wp14:editId="2DF6F7A4">
                   <wp:extent cx="3591426" cy="781159"/>
@@ -188,16 +191,26 @@
               <w:rPr>
                 <w:color w:val="000000" w:themeColor="text1"/>
               </w:rPr>
-              <w:t>UC-</w:t>
-            </w:r>
-            <w:proofErr w:type="spellStart"/>
+              <w:t>U</w:t>
+            </w:r>
+            <w:r>
+              <w:rPr>
+                <w:color w:val="000000" w:themeColor="text1"/>
+              </w:rPr>
+              <w:t>C-5</w:t>
+            </w:r>
+            <w:r>
+              <w:rPr>
+                <w:color w:val="000000" w:themeColor="text1"/>
+              </w:rPr>
+              <w:t>-</w:t>
+            </w:r>
             <w:r>
               <w:rPr>
                 <w:color w:val="000000" w:themeColor="text1"/>
               </w:rPr>
               <w:t>SearchExisting</w:t>
             </w:r>
-            <w:proofErr w:type="spellEnd"/>
           </w:p>
         </w:tc>
       </w:tr>
@@ -582,6 +595,9 @@
               <w:jc w:val="center"/>
             </w:pPr>
             <w:r>
+              <w:rPr>
+                <w:noProof/>
+              </w:rPr>
               <w:lastRenderedPageBreak/>
               <w:drawing>
                 <wp:inline distT="0" distB="0" distL="0" distR="0" wp14:anchorId="101438AA" wp14:editId="1B275EDF">
@@ -623,6 +639,9 @@
               <w:br/>
             </w:r>
             <w:r>
+              <w:rPr>
+                <w:noProof/>
+              </w:rPr>
               <w:lastRenderedPageBreak/>
               <w:drawing>
                 <wp:inline distT="0" distB="0" distL="0" distR="0" wp14:anchorId="2B0E90A2" wp14:editId="138AB996">
@@ -1041,10 +1060,7 @@
       </w:r>
       <w:proofErr w:type="spellEnd"/>
       <w:r>
-        <w:t xml:space="preserve"> displays “</w:t>
-      </w:r>
-      <w:r>
-        <w:t>No matching syllabi found. Refine search criteria.”</w:t>
+        <w:t xml:space="preserve"> displays “No matching syllabi found. Refine search criteria.”</w:t>
       </w:r>
     </w:p>
     <w:p>
@@ -1078,6 +1094,9 @@
               <w:jc w:val="center"/>
             </w:pPr>
             <w:r>
+              <w:rPr>
+                <w:noProof/>
+              </w:rPr>
               <w:lastRenderedPageBreak/>
               <w:drawing>
                 <wp:inline distT="0" distB="0" distL="0" distR="0" wp14:anchorId="1F353430" wp14:editId="79548BB6">
@@ -1242,9 +1261,14 @@
               <w:rPr>
                 <w:color w:val="000000" w:themeColor="text1"/>
               </w:rPr>
-              <w:t>UC-</w:t>
-            </w:r>
-            <w:proofErr w:type="spellStart"/>
+              <w:t>U</w:t>
+            </w:r>
+            <w:r>
+              <w:rPr>
+                <w:color w:val="000000" w:themeColor="text1"/>
+              </w:rPr>
+              <w:t>C-6-</w:t>
+            </w:r>
             <w:r>
               <w:rPr>
                 <w:color w:val="000000" w:themeColor="text1"/>
@@ -1257,7 +1281,6 @@
               </w:rPr>
               <w:t>Existing</w:t>
             </w:r>
-            <w:proofErr w:type="spellEnd"/>
           </w:p>
         </w:tc>
       </w:tr>
@@ -1633,6 +1656,9 @@
               <w:jc w:val="center"/>
             </w:pPr>
             <w:r>
+              <w:rPr>
+                <w:noProof/>
+              </w:rPr>
               <w:drawing>
                 <wp:inline distT="0" distB="0" distL="0" distR="0" wp14:anchorId="105C9447" wp14:editId="2EB1934C">
                   <wp:extent cx="5534797" cy="5163271"/>
@@ -1878,6 +1904,9 @@
               <w:jc w:val="center"/>
             </w:pPr>
             <w:r>
+              <w:rPr>
+                <w:noProof/>
+              </w:rPr>
               <w:lastRenderedPageBreak/>
               <w:drawing>
                 <wp:inline distT="0" distB="0" distL="0" distR="0" wp14:anchorId="103DF149" wp14:editId="7305B318">
@@ -2039,16 +2068,32 @@
               <w:rPr>
                 <w:color w:val="000000" w:themeColor="text1"/>
               </w:rPr>
-              <w:t>UC-</w:t>
-            </w:r>
-            <w:proofErr w:type="spellStart"/>
+              <w:t>U</w:t>
+            </w:r>
+            <w:r>
+              <w:rPr>
+                <w:color w:val="000000" w:themeColor="text1"/>
+              </w:rPr>
+              <w:t>C-</w:t>
+            </w:r>
+            <w:r>
+              <w:rPr>
+                <w:color w:val="000000" w:themeColor="text1"/>
+              </w:rPr>
+              <w:t>9</w:t>
+            </w:r>
+            <w:r>
+              <w:rPr>
+                <w:color w:val="000000" w:themeColor="text1"/>
+              </w:rPr>
+              <w:t>-</w:t>
+            </w:r>
             <w:r>
               <w:rPr>
                 <w:color w:val="000000" w:themeColor="text1"/>
               </w:rPr>
               <w:t>ToggleActive</w:t>
             </w:r>
-            <w:proofErr w:type="spellEnd"/>
           </w:p>
         </w:tc>
       </w:tr>
@@ -2148,16 +2193,7 @@
               <w:pStyle w:val="NoSpacing"/>
             </w:pPr>
             <w:r>
-              <w:t>As a</w:t>
-            </w:r>
-            <w:r>
-              <w:t>n Administrator</w:t>
-            </w:r>
-            <w:r>
-              <w:t xml:space="preserve">, I want to </w:t>
-            </w:r>
-            <w:r>
-              <w:t xml:space="preserve">toggle </w:t>
+              <w:t xml:space="preserve">As an Administrator, I want to toggle </w:t>
             </w:r>
             <w:r>
               <w:t xml:space="preserve">the active status of </w:t>
@@ -2214,7 +2250,12 @@
               <w:t xml:space="preserve">m on the </w:t>
             </w:r>
             <w:r>
-              <w:t>Edit Details page of a syllabus.</w:t>
+              <w:t>Edit D</w:t>
+            </w:r>
+            <w:bookmarkStart w:id="0" w:name="_GoBack"/>
+            <w:bookmarkEnd w:id="0"/>
+            <w:r>
+              <w:t>etails page of a syllabus.</w:t>
             </w:r>
           </w:p>
         </w:tc>
@@ -2677,6 +2718,9 @@
               <w:br/>
             </w:r>
             <w:r>
+              <w:rPr>
+                <w:noProof/>
+              </w:rPr>
               <w:drawing>
                 <wp:inline distT="0" distB="0" distL="0" distR="0" wp14:anchorId="72685A3F" wp14:editId="4B933FC0">
                   <wp:extent cx="5277587" cy="8002117"/>
@@ -2893,10 +2937,7 @@
         </w:numPr>
       </w:pPr>
       <w:r>
-        <w:t xml:space="preserve">I </w:t>
-      </w:r>
-      <w:r>
-        <w:t>am on the Syllabus Details page.</w:t>
+        <w:t>I am on the Syllabus Details page.</w:t>
       </w:r>
     </w:p>
     <w:p>
@@ -2949,13 +2990,7 @@
         </w:numPr>
       </w:pPr>
       <w:r>
-        <w:t>I click “</w:t>
-      </w:r>
-      <w:r>
-        <w:t>Cancel</w:t>
-      </w:r>
-      <w:r>
-        <w:t>”.</w:t>
+        <w:t>I click “Cancel”.</w:t>
       </w:r>
     </w:p>
     <w:p>
@@ -2972,13 +3007,7 @@
       </w:r>
       <w:proofErr w:type="spellEnd"/>
       <w:r>
-        <w:t xml:space="preserve"> </w:t>
-      </w:r>
-      <w:r>
-        <w:t xml:space="preserve">undoes my changes and </w:t>
-      </w:r>
-      <w:r>
-        <w:t>closes the data fields for input.</w:t>
+        <w:t xml:space="preserve"> undoes my changes and closes the data fields for input.</w:t>
       </w:r>
     </w:p>
     <w:p>
@@ -3016,8 +3045,6 @@
         </w:rPr>
         <w:t>.</w:t>
       </w:r>
-      <w:bookmarkStart w:id="0" w:name="_GoBack"/>
-      <w:bookmarkEnd w:id="0"/>
     </w:p>
     <w:p>
       <w:pPr>
@@ -3110,13 +3137,7 @@
         </w:numPr>
       </w:pPr>
       <w:r>
-        <w:t>I click “</w:t>
-      </w:r>
-      <w:r>
-        <w:t>Cancel</w:t>
-      </w:r>
-      <w:r>
-        <w:t>”.</w:t>
+        <w:t>I click “Cancel”.</w:t>
       </w:r>
     </w:p>
     <w:p>
@@ -3133,10 +3154,7 @@
       </w:r>
       <w:proofErr w:type="spellEnd"/>
       <w:r>
-        <w:t xml:space="preserve"> closes </w:t>
-      </w:r>
-      <w:r>
-        <w:t>the “Confirm Changes” dialog.</w:t>
+        <w:t xml:space="preserve"> closes the “Confirm Changes” dialog.</w:t>
       </w:r>
     </w:p>
     <w:p/>
@@ -4349,6 +4367,7 @@
     <w:lsdException w:name="HTML Sample" w:semiHidden="1" w:unhideWhenUsed="1"/>
     <w:lsdException w:name="HTML Typewriter" w:semiHidden="1" w:unhideWhenUsed="1"/>
     <w:lsdException w:name="HTML Variable" w:semiHidden="1" w:unhideWhenUsed="1"/>
+    <w:lsdException w:name="Normal Table" w:semiHidden="1" w:unhideWhenUsed="1"/>
     <w:lsdException w:name="annotation subject" w:semiHidden="1" w:unhideWhenUsed="1"/>
     <w:lsdException w:name="No List" w:semiHidden="1" w:unhideWhenUsed="1"/>
     <w:lsdException w:name="Outline List 1" w:semiHidden="1" w:unhideWhenUsed="1"/>
@@ -4392,8 +4411,10 @@
     <w:lsdException w:name="Table Elegant" w:semiHidden="1" w:unhideWhenUsed="1"/>
     <w:lsdException w:name="Table Professional" w:semiHidden="1" w:unhideWhenUsed="1"/>
     <w:lsdException w:name="Table Subtle 1" w:semiHidden="1" w:unhideWhenUsed="1"/>
+    <w:lsdException w:name="Table Subtle 2" w:semiHidden="1" w:unhideWhenUsed="1"/>
     <w:lsdException w:name="Table Web 1" w:semiHidden="1" w:unhideWhenUsed="1"/>
     <w:lsdException w:name="Table Web 2" w:semiHidden="1" w:unhideWhenUsed="1"/>
+    <w:lsdException w:name="Table Web 3" w:semiHidden="1" w:unhideWhenUsed="1"/>
     <w:lsdException w:name="Balloon Text" w:semiHidden="1" w:unhideWhenUsed="1"/>
     <w:lsdException w:name="Table Grid" w:uiPriority="59"/>
     <w:lsdException w:name="Table Theme" w:semiHidden="1" w:unhideWhenUsed="1"/>
@@ -5302,7 +5323,7 @@
 </file>
 
 <file path=customXml/itemProps2.xml><?xml version="1.0" encoding="utf-8"?>
-<ds:datastoreItem xmlns:ds="http://schemas.openxmlformats.org/officeDocument/2006/customXml" ds:itemID="{855B5E06-47F4-42ED-9E94-5DAA7725F055}">
+<ds:datastoreItem xmlns:ds="http://schemas.openxmlformats.org/officeDocument/2006/customXml" ds:itemID="{F4714CC2-60B2-43A6-AE1B-B8CFE16FA5B3}">
   <ds:schemaRefs>
     <ds:schemaRef ds:uri="http://schemas.openxmlformats.org/officeDocument/2006/bibliography"/>
   </ds:schemaRefs>

</xml_diff>